<commit_message>
Bo sung Grid, Row, Column
</commit_message>
<xml_diff>
--- a/f8-shop/CSS.docx
+++ b/f8-shop/CSS.docx
@@ -536,19 +536,7 @@
         <w:rPr>
           <w:b/>
         </w:rPr>
-        <w:t>(vị trí</w:t>
-      </w:r>
-      <w:r>
-        <w:rPr>
-          <w:b/>
-        </w:rPr>
-        <w:t xml:space="preserve"> tuyệt đối</w:t>
-      </w:r>
-      <w:r>
-        <w:rPr>
-          <w:b/>
-        </w:rPr>
-        <w:t>)</w:t>
+        <w:t>(vị trí tuyệt đối)</w:t>
       </w:r>
     </w:p>
     <w:p>
@@ -679,10 +667,6 @@
       </w:pPr>
       <w:r>
         <w:tab/>
-      </w:r>
-      <w:bookmarkStart w:id="0" w:name="_GoBack"/>
-      <w:bookmarkEnd w:id="0"/>
-      <w:r>
         <w:t>background-color: rgba(255, 255, 255, 0.5);</w:t>
       </w:r>
     </w:p>
@@ -836,7 +820,7 @@
                   <pic:spPr bwMode="auto">
                     <a:xfrm>
                       <a:off x="0" y="0"/>
-                      <a:ext cx="4193849" cy="2480554"/>
+                      <a:ext cx="4186995" cy="2476500"/>
                     </a:xfrm>
                     <a:prstGeom prst="rect">
                       <a:avLst/>
@@ -845,6 +829,301 @@
                     <a:ln>
                       <a:noFill/>
                     </a:ln>
+                  </pic:spPr>
+                </pic:pic>
+              </a:graphicData>
+            </a:graphic>
+          </wp:inline>
+        </w:drawing>
+      </w:r>
+    </w:p>
+    <w:p>
+      <w:pPr>
+        <w:spacing w:line="240" w:lineRule="auto"/>
+        <w:rPr>
+          <w:b/>
+        </w:rPr>
+      </w:pPr>
+    </w:p>
+    <w:p>
+      <w:pPr>
+        <w:spacing w:line="240" w:lineRule="auto"/>
+        <w:rPr>
+          <w:b/>
+        </w:rPr>
+      </w:pPr>
+    </w:p>
+    <w:p>
+      <w:pPr>
+        <w:spacing w:line="240" w:lineRule="auto"/>
+        <w:rPr>
+          <w:b/>
+        </w:rPr>
+      </w:pPr>
+    </w:p>
+    <w:p>
+      <w:pPr>
+        <w:spacing w:line="240" w:lineRule="auto"/>
+        <w:rPr>
+          <w:b/>
+          <w:i/>
+          <w:color w:val="FF0000"/>
+          <w:sz w:val="40"/>
+          <w:szCs w:val="40"/>
+        </w:rPr>
+      </w:pPr>
+      <w:r>
+        <w:rPr>
+          <w:b/>
+          <w:i/>
+          <w:color w:val="FF0000"/>
+          <w:sz w:val="40"/>
+          <w:szCs w:val="40"/>
+        </w:rPr>
+        <w:t>RESPONSIVE</w:t>
+      </w:r>
+    </w:p>
+    <w:p>
+      <w:pPr>
+        <w:spacing w:line="240" w:lineRule="auto"/>
+        <w:rPr>
+          <w:szCs w:val="26"/>
+        </w:rPr>
+      </w:pPr>
+      <w:r>
+        <w:rPr>
+          <w:szCs w:val="26"/>
+        </w:rPr>
+        <w:t>Breakpoints: là những điểm/vị trí mà bố cục website sẽ thay đôi – thích ứng để tạo nên giao diện responsive</w:t>
+      </w:r>
+    </w:p>
+    <w:p>
+      <w:pPr>
+        <w:pStyle w:val="ListParagraph"/>
+        <w:numPr>
+          <w:ilvl w:val="0"/>
+          <w:numId w:val="4"/>
+        </w:numPr>
+        <w:spacing w:line="240" w:lineRule="auto"/>
+        <w:rPr>
+          <w:szCs w:val="26"/>
+        </w:rPr>
+      </w:pPr>
+      <w:r>
+        <w:rPr>
+          <w:szCs w:val="26"/>
+        </w:rPr>
+        <w:t xml:space="preserve">Mobile: width </w:t>
+      </w:r>
+      <w:r>
+        <w:rPr>
+          <w:b/>
+          <w:szCs w:val="26"/>
+        </w:rPr>
+        <w:t>&lt; 740px</w:t>
+      </w:r>
+    </w:p>
+    <w:p>
+      <w:pPr>
+        <w:pStyle w:val="ListParagraph"/>
+        <w:numPr>
+          <w:ilvl w:val="0"/>
+          <w:numId w:val="4"/>
+        </w:numPr>
+        <w:spacing w:line="240" w:lineRule="auto"/>
+        <w:rPr>
+          <w:szCs w:val="26"/>
+        </w:rPr>
+      </w:pPr>
+      <w:r>
+        <w:rPr>
+          <w:szCs w:val="26"/>
+        </w:rPr>
+        <w:t xml:space="preserve">Tablet: widtd </w:t>
+      </w:r>
+      <w:r>
+        <w:rPr>
+          <w:b/>
+          <w:szCs w:val="26"/>
+        </w:rPr>
+        <w:t>&gt;= 740px</w:t>
+      </w:r>
+      <w:r>
+        <w:rPr>
+          <w:szCs w:val="26"/>
+        </w:rPr>
+        <w:t xml:space="preserve"> and </w:t>
+      </w:r>
+      <w:r>
+        <w:rPr>
+          <w:szCs w:val="26"/>
+        </w:rPr>
+        <w:t>widtd</w:t>
+      </w:r>
+      <w:r>
+        <w:rPr>
+          <w:szCs w:val="26"/>
+        </w:rPr>
+        <w:t xml:space="preserve"> &lt; </w:t>
+      </w:r>
+      <w:r>
+        <w:rPr>
+          <w:b/>
+          <w:szCs w:val="26"/>
+        </w:rPr>
+        <w:t>1024px</w:t>
+      </w:r>
+    </w:p>
+    <w:p>
+      <w:pPr>
+        <w:pStyle w:val="ListParagraph"/>
+        <w:numPr>
+          <w:ilvl w:val="0"/>
+          <w:numId w:val="4"/>
+        </w:numPr>
+        <w:spacing w:line="240" w:lineRule="auto"/>
+        <w:rPr>
+          <w:szCs w:val="26"/>
+        </w:rPr>
+      </w:pPr>
+      <w:r>
+        <w:rPr>
+          <w:szCs w:val="26"/>
+        </w:rPr>
+        <w:t xml:space="preserve">PC: </w:t>
+      </w:r>
+      <w:r>
+        <w:rPr>
+          <w:szCs w:val="26"/>
+        </w:rPr>
+        <w:t>widtd</w:t>
+      </w:r>
+      <w:r>
+        <w:rPr>
+          <w:szCs w:val="26"/>
+        </w:rPr>
+        <w:t xml:space="preserve"> &gt;= </w:t>
+      </w:r>
+      <w:r>
+        <w:rPr>
+          <w:b/>
+          <w:szCs w:val="26"/>
+        </w:rPr>
+        <w:t>1024px</w:t>
+      </w:r>
+      <w:bookmarkStart w:id="0" w:name="_GoBack"/>
+      <w:bookmarkEnd w:id="0"/>
+    </w:p>
+    <w:p>
+      <w:pPr>
+        <w:pStyle w:val="ListParagraph"/>
+        <w:numPr>
+          <w:ilvl w:val="0"/>
+          <w:numId w:val="5"/>
+        </w:numPr>
+        <w:spacing w:line="240" w:lineRule="auto"/>
+        <w:rPr>
+          <w:szCs w:val="26"/>
+        </w:rPr>
+      </w:pPr>
+      <w:r>
+        <w:rPr>
+          <w:szCs w:val="26"/>
+        </w:rPr>
+        <w:t xml:space="preserve">Nên dùng đơn vị là </w:t>
+      </w:r>
+      <w:r>
+        <w:rPr>
+          <w:b/>
+          <w:color w:val="FF0000"/>
+          <w:szCs w:val="26"/>
+        </w:rPr>
+        <w:t>em</w:t>
+      </w:r>
+      <w:r>
+        <w:rPr>
+          <w:szCs w:val="26"/>
+        </w:rPr>
+        <w:t xml:space="preserve"> để tối ưu các trường hợp. </w:t>
+      </w:r>
+    </w:p>
+    <w:p>
+      <w:pPr>
+        <w:pStyle w:val="ListParagraph"/>
+        <w:numPr>
+          <w:ilvl w:val="0"/>
+          <w:numId w:val="5"/>
+        </w:numPr>
+        <w:spacing w:line="240" w:lineRule="auto"/>
+        <w:rPr>
+          <w:szCs w:val="26"/>
+        </w:rPr>
+      </w:pPr>
+      <w:r>
+        <w:rPr>
+          <w:color w:val="FF0000"/>
+          <w:szCs w:val="26"/>
+        </w:rPr>
+        <w:t xml:space="preserve">px -&gt; em </w:t>
+      </w:r>
+      <w:r>
+        <w:rPr>
+          <w:szCs w:val="26"/>
+        </w:rPr>
+        <w:t>(</w:t>
+      </w:r>
+      <w:hyperlink r:id="rId7" w:history="1">
+        <w:r>
+          <w:rPr>
+            <w:rStyle w:val="Hyperlink"/>
+          </w:rPr>
+          <w:t>https://www.w3schools.com/tags/ref_pxtoemconversion.asp</w:t>
+        </w:r>
+      </w:hyperlink>
+      <w:r>
+        <w:t>)</w:t>
+      </w:r>
+    </w:p>
+    <w:p>
+      <w:pPr>
+        <w:pStyle w:val="NoSpacing"/>
+        <w:rPr>
+          <w:szCs w:val="26"/>
+        </w:rPr>
+      </w:pPr>
+      <w:r>
+        <w:rPr>
+          <w:noProof/>
+        </w:rPr>
+        <w:drawing>
+          <wp:inline distT="0" distB="0" distL="0" distR="0" wp14:anchorId="415F9A17" wp14:editId="0BA737AE">
+            <wp:extent cx="5743575" cy="2152650"/>
+            <wp:effectExtent l="0" t="0" r="9525" b="0"/>
+            <wp:docPr id="2" name="Picture 2"/>
+            <wp:cNvGraphicFramePr>
+              <a:graphicFrameLocks xmlns:a="http://schemas.openxmlformats.org/drawingml/2006/main" noChangeAspect="1"/>
+            </wp:cNvGraphicFramePr>
+            <a:graphic xmlns:a="http://schemas.openxmlformats.org/drawingml/2006/main">
+              <a:graphicData uri="http://schemas.openxmlformats.org/drawingml/2006/picture">
+                <pic:pic xmlns:pic="http://schemas.openxmlformats.org/drawingml/2006/picture">
+                  <pic:nvPicPr>
+                    <pic:cNvPr id="0" name=""/>
+                    <pic:cNvPicPr/>
+                  </pic:nvPicPr>
+                  <pic:blipFill>
+                    <a:blip r:embed="rId8"/>
+                    <a:stretch>
+                      <a:fillRect/>
+                    </a:stretch>
+                  </pic:blipFill>
+                  <pic:spPr>
+                    <a:xfrm>
+                      <a:off x="0" y="0"/>
+                      <a:ext cx="5743575" cy="2152650"/>
+                    </a:xfrm>
+                    <a:prstGeom prst="rect">
+                      <a:avLst/>
+                    </a:prstGeom>
                   </pic:spPr>
                 </pic:pic>
               </a:graphicData>
@@ -1215,6 +1494,231 @@
       </w:rPr>
     </w:lvl>
   </w:abstractNum>
+  <w:abstractNum w:abstractNumId="3">
+    <w:nsid w:val="5A00023B"/>
+    <w:multiLevelType w:val="hybridMultilevel"/>
+    <w:tmpl w:val="60528608"/>
+    <w:lvl w:ilvl="0" w:tplc="04090001">
+      <w:start w:val="1"/>
+      <w:numFmt w:val="bullet"/>
+      <w:lvlText w:val=""/>
+      <w:lvlJc w:val="left"/>
+      <w:pPr>
+        <w:ind w:left="720" w:hanging="360"/>
+      </w:pPr>
+      <w:rPr>
+        <w:rFonts w:ascii="Symbol" w:hAnsi="Symbol" w:hint="default"/>
+      </w:rPr>
+    </w:lvl>
+    <w:lvl w:ilvl="1" w:tplc="04090003" w:tentative="1">
+      <w:start w:val="1"/>
+      <w:numFmt w:val="bullet"/>
+      <w:lvlText w:val="o"/>
+      <w:lvlJc w:val="left"/>
+      <w:pPr>
+        <w:ind w:left="1440" w:hanging="360"/>
+      </w:pPr>
+      <w:rPr>
+        <w:rFonts w:ascii="Courier New" w:hAnsi="Courier New" w:cs="Courier New" w:hint="default"/>
+      </w:rPr>
+    </w:lvl>
+    <w:lvl w:ilvl="2" w:tplc="04090005" w:tentative="1">
+      <w:start w:val="1"/>
+      <w:numFmt w:val="bullet"/>
+      <w:lvlText w:val=""/>
+      <w:lvlJc w:val="left"/>
+      <w:pPr>
+        <w:ind w:left="2160" w:hanging="360"/>
+      </w:pPr>
+      <w:rPr>
+        <w:rFonts w:ascii="Wingdings" w:hAnsi="Wingdings" w:hint="default"/>
+      </w:rPr>
+    </w:lvl>
+    <w:lvl w:ilvl="3" w:tplc="04090001" w:tentative="1">
+      <w:start w:val="1"/>
+      <w:numFmt w:val="bullet"/>
+      <w:lvlText w:val=""/>
+      <w:lvlJc w:val="left"/>
+      <w:pPr>
+        <w:ind w:left="2880" w:hanging="360"/>
+      </w:pPr>
+      <w:rPr>
+        <w:rFonts w:ascii="Symbol" w:hAnsi="Symbol" w:hint="default"/>
+      </w:rPr>
+    </w:lvl>
+    <w:lvl w:ilvl="4" w:tplc="04090003" w:tentative="1">
+      <w:start w:val="1"/>
+      <w:numFmt w:val="bullet"/>
+      <w:lvlText w:val="o"/>
+      <w:lvlJc w:val="left"/>
+      <w:pPr>
+        <w:ind w:left="3600" w:hanging="360"/>
+      </w:pPr>
+      <w:rPr>
+        <w:rFonts w:ascii="Courier New" w:hAnsi="Courier New" w:cs="Courier New" w:hint="default"/>
+      </w:rPr>
+    </w:lvl>
+    <w:lvl w:ilvl="5" w:tplc="04090005" w:tentative="1">
+      <w:start w:val="1"/>
+      <w:numFmt w:val="bullet"/>
+      <w:lvlText w:val=""/>
+      <w:lvlJc w:val="left"/>
+      <w:pPr>
+        <w:ind w:left="4320" w:hanging="360"/>
+      </w:pPr>
+      <w:rPr>
+        <w:rFonts w:ascii="Wingdings" w:hAnsi="Wingdings" w:hint="default"/>
+      </w:rPr>
+    </w:lvl>
+    <w:lvl w:ilvl="6" w:tplc="04090001" w:tentative="1">
+      <w:start w:val="1"/>
+      <w:numFmt w:val="bullet"/>
+      <w:lvlText w:val=""/>
+      <w:lvlJc w:val="left"/>
+      <w:pPr>
+        <w:ind w:left="5040" w:hanging="360"/>
+      </w:pPr>
+      <w:rPr>
+        <w:rFonts w:ascii="Symbol" w:hAnsi="Symbol" w:hint="default"/>
+      </w:rPr>
+    </w:lvl>
+    <w:lvl w:ilvl="7" w:tplc="04090003" w:tentative="1">
+      <w:start w:val="1"/>
+      <w:numFmt w:val="bullet"/>
+      <w:lvlText w:val="o"/>
+      <w:lvlJc w:val="left"/>
+      <w:pPr>
+        <w:ind w:left="5760" w:hanging="360"/>
+      </w:pPr>
+      <w:rPr>
+        <w:rFonts w:ascii="Courier New" w:hAnsi="Courier New" w:cs="Courier New" w:hint="default"/>
+      </w:rPr>
+    </w:lvl>
+    <w:lvl w:ilvl="8" w:tplc="04090005" w:tentative="1">
+      <w:start w:val="1"/>
+      <w:numFmt w:val="bullet"/>
+      <w:lvlText w:val=""/>
+      <w:lvlJc w:val="left"/>
+      <w:pPr>
+        <w:ind w:left="6480" w:hanging="360"/>
+      </w:pPr>
+      <w:rPr>
+        <w:rFonts w:ascii="Wingdings" w:hAnsi="Wingdings" w:hint="default"/>
+      </w:rPr>
+    </w:lvl>
+  </w:abstractNum>
+  <w:abstractNum w:abstractNumId="4">
+    <w:nsid w:val="5AED7435"/>
+    <w:multiLevelType w:val="hybridMultilevel"/>
+    <w:tmpl w:val="4A96B00A"/>
+    <w:lvl w:ilvl="0" w:tplc="9DE4B8BA">
+      <w:numFmt w:val="bullet"/>
+      <w:lvlText w:val=""/>
+      <w:lvlJc w:val="left"/>
+      <w:pPr>
+        <w:ind w:left="720" w:hanging="360"/>
+      </w:pPr>
+      <w:rPr>
+        <w:rFonts w:ascii="Wingdings" w:eastAsiaTheme="minorHAnsi" w:hAnsi="Wingdings" w:cstheme="minorBidi" w:hint="default"/>
+      </w:rPr>
+    </w:lvl>
+    <w:lvl w:ilvl="1" w:tplc="04090003" w:tentative="1">
+      <w:start w:val="1"/>
+      <w:numFmt w:val="bullet"/>
+      <w:lvlText w:val="o"/>
+      <w:lvlJc w:val="left"/>
+      <w:pPr>
+        <w:ind w:left="1440" w:hanging="360"/>
+      </w:pPr>
+      <w:rPr>
+        <w:rFonts w:ascii="Courier New" w:hAnsi="Courier New" w:cs="Courier New" w:hint="default"/>
+      </w:rPr>
+    </w:lvl>
+    <w:lvl w:ilvl="2" w:tplc="04090005" w:tentative="1">
+      <w:start w:val="1"/>
+      <w:numFmt w:val="bullet"/>
+      <w:lvlText w:val=""/>
+      <w:lvlJc w:val="left"/>
+      <w:pPr>
+        <w:ind w:left="2160" w:hanging="360"/>
+      </w:pPr>
+      <w:rPr>
+        <w:rFonts w:ascii="Wingdings" w:hAnsi="Wingdings" w:hint="default"/>
+      </w:rPr>
+    </w:lvl>
+    <w:lvl w:ilvl="3" w:tplc="04090001" w:tentative="1">
+      <w:start w:val="1"/>
+      <w:numFmt w:val="bullet"/>
+      <w:lvlText w:val=""/>
+      <w:lvlJc w:val="left"/>
+      <w:pPr>
+        <w:ind w:left="2880" w:hanging="360"/>
+      </w:pPr>
+      <w:rPr>
+        <w:rFonts w:ascii="Symbol" w:hAnsi="Symbol" w:hint="default"/>
+      </w:rPr>
+    </w:lvl>
+    <w:lvl w:ilvl="4" w:tplc="04090003" w:tentative="1">
+      <w:start w:val="1"/>
+      <w:numFmt w:val="bullet"/>
+      <w:lvlText w:val="o"/>
+      <w:lvlJc w:val="left"/>
+      <w:pPr>
+        <w:ind w:left="3600" w:hanging="360"/>
+      </w:pPr>
+      <w:rPr>
+        <w:rFonts w:ascii="Courier New" w:hAnsi="Courier New" w:cs="Courier New" w:hint="default"/>
+      </w:rPr>
+    </w:lvl>
+    <w:lvl w:ilvl="5" w:tplc="04090005" w:tentative="1">
+      <w:start w:val="1"/>
+      <w:numFmt w:val="bullet"/>
+      <w:lvlText w:val=""/>
+      <w:lvlJc w:val="left"/>
+      <w:pPr>
+        <w:ind w:left="4320" w:hanging="360"/>
+      </w:pPr>
+      <w:rPr>
+        <w:rFonts w:ascii="Wingdings" w:hAnsi="Wingdings" w:hint="default"/>
+      </w:rPr>
+    </w:lvl>
+    <w:lvl w:ilvl="6" w:tplc="04090001" w:tentative="1">
+      <w:start w:val="1"/>
+      <w:numFmt w:val="bullet"/>
+      <w:lvlText w:val=""/>
+      <w:lvlJc w:val="left"/>
+      <w:pPr>
+        <w:ind w:left="5040" w:hanging="360"/>
+      </w:pPr>
+      <w:rPr>
+        <w:rFonts w:ascii="Symbol" w:hAnsi="Symbol" w:hint="default"/>
+      </w:rPr>
+    </w:lvl>
+    <w:lvl w:ilvl="7" w:tplc="04090003" w:tentative="1">
+      <w:start w:val="1"/>
+      <w:numFmt w:val="bullet"/>
+      <w:lvlText w:val="o"/>
+      <w:lvlJc w:val="left"/>
+      <w:pPr>
+        <w:ind w:left="5760" w:hanging="360"/>
+      </w:pPr>
+      <w:rPr>
+        <w:rFonts w:ascii="Courier New" w:hAnsi="Courier New" w:cs="Courier New" w:hint="default"/>
+      </w:rPr>
+    </w:lvl>
+    <w:lvl w:ilvl="8" w:tplc="04090005" w:tentative="1">
+      <w:start w:val="1"/>
+      <w:numFmt w:val="bullet"/>
+      <w:lvlText w:val=""/>
+      <w:lvlJc w:val="left"/>
+      <w:pPr>
+        <w:ind w:left="6480" w:hanging="360"/>
+      </w:pPr>
+      <w:rPr>
+        <w:rFonts w:ascii="Wingdings" w:hAnsi="Wingdings" w:hint="default"/>
+      </w:rPr>
+    </w:lvl>
+  </w:abstractNum>
   <w:num w:numId="1">
     <w:abstractNumId w:val="0"/>
   </w:num>
@@ -1223,6 +1727,12 @@
   </w:num>
   <w:num w:numId="3">
     <w:abstractNumId w:val="2"/>
+  </w:num>
+  <w:num w:numId="4">
+    <w:abstractNumId w:val="3"/>
+  </w:num>
+  <w:num w:numId="5">
+    <w:abstractNumId w:val="4"/>
   </w:num>
 </w:numbering>
 </file>
@@ -1483,6 +1993,18 @@
       <w:szCs w:val="16"/>
     </w:rPr>
   </w:style>
+  <w:style w:type="character" w:styleId="Hyperlink">
+    <w:name w:val="Hyperlink"/>
+    <w:basedOn w:val="DefaultParagraphFont"/>
+    <w:uiPriority w:val="99"/>
+    <w:semiHidden/>
+    <w:unhideWhenUsed/>
+    <w:rsid w:val="00934CF8"/>
+    <w:rPr>
+      <w:color w:val="0000FF"/>
+      <w:u w:val="single"/>
+    </w:rPr>
+  </w:style>
 </w:styles>
 </file>
 
@@ -1740,6 +2262,18 @@
       <w:rFonts w:ascii="Tahoma" w:hAnsi="Tahoma" w:cs="Tahoma"/>
       <w:sz w:val="16"/>
       <w:szCs w:val="16"/>
+    </w:rPr>
+  </w:style>
+  <w:style w:type="character" w:styleId="Hyperlink">
+    <w:name w:val="Hyperlink"/>
+    <w:basedOn w:val="DefaultParagraphFont"/>
+    <w:uiPriority w:val="99"/>
+    <w:semiHidden/>
+    <w:unhideWhenUsed/>
+    <w:rsid w:val="00934CF8"/>
+    <w:rPr>
+      <w:color w:val="0000FF"/>
+      <w:u w:val="single"/>
     </w:rPr>
   </w:style>
 </w:styles>

</xml_diff>